<commit_message>
add status code chek
</commit_message>
<xml_diff>
--- a/Documentation Google Map API.docx
+++ b/Documentation Google Map API.docx
@@ -8,36 +8,149 @@
         <w:rPr>
           <w:b/>
           <w:sz w:val="32"/>
-        </w:rPr>
-      </w:pPr>
+          <w:lang w:val="en-US"/>
+        </w:rPr>
+      </w:pPr>
+      <w:r>
+        <w:rPr>
+          <w:b/>
+          <w:sz w:val="32"/>
+          <w:lang w:val="en-US"/>
+        </w:rPr>
+        <w:t>Documentation</w:t>
+      </w:r>
+      <w:r>
+        <w:rPr>
+          <w:b/>
+          <w:sz w:val="32"/>
+          <w:lang w:val="en-US"/>
+        </w:rPr>
+        <w:t xml:space="preserve"> </w:t>
+      </w:r>
+      <w:r>
+        <w:rPr>
+          <w:b/>
+          <w:sz w:val="32"/>
+          <w:lang w:val="en-US"/>
+        </w:rPr>
+        <w:t>Google Map API</w:t>
+      </w:r>
+    </w:p>
+    <w:p>
+      <w:pPr>
+        <w:rPr>
+          <w:rFonts w:ascii="Arial" w:hAnsi="Arial" w:cs="Arial"/>
+          <w:bCs/>
+          <w:color w:val="030303"/>
+          <w:sz w:val="24"/>
+          <w:szCs w:val="20"/>
+          <w:shd w:val="clear" w:color="auto" w:fill="F9F9F9"/>
+          <w:lang w:val="en-US"/>
+        </w:rPr>
+      </w:pPr>
+      <w:r>
+        <w:rPr>
+          <w:rFonts w:ascii="Arial" w:hAnsi="Arial" w:cs="Arial"/>
+          <w:bCs/>
+          <w:color w:val="030303"/>
+          <w:sz w:val="24"/>
+          <w:szCs w:val="20"/>
+          <w:shd w:val="clear" w:color="auto" w:fill="F9F9F9"/>
+          <w:lang w:val="en-US"/>
+        </w:rPr>
+        <w:t>The POST Method</w:t>
+      </w:r>
+    </w:p>
+    <w:p>
+      <w:pPr>
+        <w:rPr>
+          <w:rFonts w:ascii="Arial" w:hAnsi="Arial" w:cs="Arial"/>
+          <w:bCs/>
+          <w:color w:val="030303"/>
+          <w:sz w:val="24"/>
+          <w:szCs w:val="20"/>
+          <w:shd w:val="clear" w:color="auto" w:fill="F9F9F9"/>
+          <w:lang w:val="en-US"/>
+        </w:rPr>
+      </w:pPr>
+      <w:r>
+        <w:rPr>
+          <w:rFonts w:ascii="Arial" w:hAnsi="Arial" w:cs="Arial"/>
+          <w:bCs/>
+          <w:color w:val="030303"/>
+          <w:sz w:val="24"/>
+          <w:szCs w:val="20"/>
+          <w:shd w:val="clear" w:color="auto" w:fill="F9F9F9"/>
+          <w:lang w:val="en-US"/>
+        </w:rPr>
+        <w:t>Request:</w:t>
+      </w:r>
+    </w:p>
+    <w:p>
+      <w:pPr>
+        <w:rPr>
+          <w:rFonts w:ascii="Arial" w:hAnsi="Arial" w:cs="Arial"/>
+          <w:bCs/>
+          <w:color w:val="030303"/>
+          <w:sz w:val="24"/>
+          <w:szCs w:val="20"/>
+          <w:shd w:val="clear" w:color="auto" w:fill="F9F9F9"/>
+          <w:lang w:val="en-US"/>
+        </w:rPr>
+      </w:pPr>
+      <w:r>
+        <w:rPr>
+          <w:rFonts w:ascii="Arial" w:hAnsi="Arial" w:cs="Arial"/>
+          <w:bCs/>
+          <w:color w:val="030303"/>
+          <w:sz w:val="24"/>
+          <w:szCs w:val="20"/>
+          <w:shd w:val="clear" w:color="auto" w:fill="F9F9F9"/>
+          <w:lang w:val="en-US"/>
+        </w:rPr>
+        <w:t>Base URL: https://rahulshettyacademy.com</w:t>
+      </w:r>
+    </w:p>
+    <w:p>
+      <w:pPr>
+        <w:rPr>
+          <w:rFonts w:ascii="Arial" w:hAnsi="Arial" w:cs="Arial"/>
+          <w:bCs/>
+          <w:color w:val="030303"/>
+          <w:sz w:val="24"/>
+          <w:szCs w:val="20"/>
+          <w:shd w:val="clear" w:color="auto" w:fill="F9F9F9"/>
+          <w:lang w:val="en-US"/>
+        </w:rPr>
+      </w:pPr>
+      <w:r>
+        <w:rPr>
+          <w:rFonts w:ascii="Arial" w:hAnsi="Arial" w:cs="Arial"/>
+          <w:bCs/>
+          <w:color w:val="030303"/>
+          <w:sz w:val="24"/>
+          <w:szCs w:val="20"/>
+          <w:shd w:val="clear" w:color="auto" w:fill="F9F9F9"/>
+          <w:lang w:val="en-US"/>
+        </w:rPr>
+        <w:t>Resource: /maps/</w:t>
+      </w:r>
       <w:proofErr w:type="spellStart"/>
       <w:r>
         <w:rPr>
-          <w:b/>
-          <w:sz w:val="32"/>
-        </w:rPr>
-        <w:t>Documentation</w:t>
+          <w:rFonts w:ascii="Arial" w:hAnsi="Arial" w:cs="Arial"/>
+          <w:bCs/>
+          <w:color w:val="030303"/>
+          <w:sz w:val="24"/>
+          <w:szCs w:val="20"/>
+          <w:shd w:val="clear" w:color="auto" w:fill="F9F9F9"/>
+          <w:lang w:val="en-US"/>
+        </w:rPr>
+        <w:t>api</w:t>
       </w:r>
       <w:proofErr w:type="spellEnd"/>
       <w:r>
         <w:rPr>
-          <w:b/>
-          <w:sz w:val="32"/>
-        </w:rPr>
-        <w:t xml:space="preserve"> </w:t>
-      </w:r>
-      <w:r>
-        <w:rPr>
-          <w:b/>
-          <w:sz w:val="32"/>
-          <w:lang w:val="en-US"/>
-        </w:rPr>
-        <w:t>Google Map API</w:t>
-      </w:r>
-    </w:p>
-    <w:p>
-      <w:pPr>
-        <w:rPr>
           <w:rFonts w:ascii="Arial" w:hAnsi="Arial" w:cs="Arial"/>
           <w:bCs/>
           <w:color w:val="030303"/>
@@ -46,7 +159,9 @@
           <w:shd w:val="clear" w:color="auto" w:fill="F9F9F9"/>
           <w:lang w:val="en-US"/>
         </w:rPr>
-      </w:pPr>
+        <w:t>/place/add/</w:t>
+      </w:r>
+      <w:proofErr w:type="spellStart"/>
       <w:r>
         <w:rPr>
           <w:rFonts w:ascii="Arial" w:hAnsi="Arial" w:cs="Arial"/>
@@ -57,8 +172,9 @@
           <w:shd w:val="clear" w:color="auto" w:fill="F9F9F9"/>
           <w:lang w:val="en-US"/>
         </w:rPr>
-        <w:t>Translation to English:</w:t>
-      </w:r>
+        <w:t>json</w:t>
+      </w:r>
+      <w:proofErr w:type="spellEnd"/>
     </w:p>
     <w:p>
       <w:pPr>
@@ -72,9 +188,7 @@
           <w:lang w:val="en-US"/>
         </w:rPr>
       </w:pPr>
-    </w:p>
-    <w:p>
-      <w:pPr>
+      <w:r>
         <w:rPr>
           <w:rFonts w:ascii="Arial" w:hAnsi="Arial" w:cs="Arial"/>
           <w:bCs/>
@@ -84,8 +198,11 @@
           <w:shd w:val="clear" w:color="auto" w:fill="F9F9F9"/>
           <w:lang w:val="en-US"/>
         </w:rPr>
-      </w:pPr>
-      <w:r>
+        <w:t>Parameter for all requests: key=qaclick123</w:t>
+      </w:r>
+    </w:p>
+    <w:p>
+      <w:pPr>
         <w:rPr>
           <w:rFonts w:ascii="Arial" w:hAnsi="Arial" w:cs="Arial"/>
           <w:bCs/>
@@ -95,11 +212,8 @@
           <w:shd w:val="clear" w:color="auto" w:fill="F9F9F9"/>
           <w:lang w:val="en-US"/>
         </w:rPr>
-        <w:t>The POST Method</w:t>
-      </w:r>
-    </w:p>
-    <w:p>
-      <w:pPr>
+      </w:pPr>
+      <w:r>
         <w:rPr>
           <w:rFonts w:ascii="Arial" w:hAnsi="Arial" w:cs="Arial"/>
           <w:bCs/>
@@ -109,145 +223,127 @@
           <w:shd w:val="clear" w:color="auto" w:fill="F9F9F9"/>
           <w:lang w:val="en-US"/>
         </w:rPr>
-      </w:pPr>
-      <w:r>
-        <w:rPr>
-          <w:rFonts w:ascii="Arial" w:hAnsi="Arial" w:cs="Arial"/>
-          <w:bCs/>
-          <w:color w:val="030303"/>
-          <w:sz w:val="24"/>
-          <w:szCs w:val="20"/>
-          <w:shd w:val="clear" w:color="auto" w:fill="F9F9F9"/>
-          <w:lang w:val="en-US"/>
-        </w:rPr>
-        <w:t>Request:</w:t>
-      </w:r>
-    </w:p>
-    <w:p>
-      <w:pPr>
-        <w:rPr>
-          <w:rFonts w:ascii="Arial" w:hAnsi="Arial" w:cs="Arial"/>
-          <w:bCs/>
-          <w:color w:val="030303"/>
-          <w:sz w:val="24"/>
-          <w:szCs w:val="20"/>
-          <w:shd w:val="clear" w:color="auto" w:fill="F9F9F9"/>
-          <w:lang w:val="en-US"/>
-        </w:rPr>
-      </w:pPr>
-      <w:r>
-        <w:rPr>
-          <w:rFonts w:ascii="Arial" w:hAnsi="Arial" w:cs="Arial"/>
-          <w:bCs/>
-          <w:color w:val="030303"/>
-          <w:sz w:val="24"/>
-          <w:szCs w:val="20"/>
-          <w:shd w:val="clear" w:color="auto" w:fill="F9F9F9"/>
-          <w:lang w:val="en-US"/>
-        </w:rPr>
-        <w:t>Base URL: https://rahulshettyacademy.com</w:t>
-      </w:r>
-    </w:p>
-    <w:p>
-      <w:pPr>
-        <w:rPr>
-          <w:rFonts w:ascii="Arial" w:hAnsi="Arial" w:cs="Arial"/>
-          <w:bCs/>
-          <w:color w:val="030303"/>
-          <w:sz w:val="24"/>
-          <w:szCs w:val="20"/>
-          <w:shd w:val="clear" w:color="auto" w:fill="F9F9F9"/>
-          <w:lang w:val="en-US"/>
-        </w:rPr>
-      </w:pPr>
-      <w:r>
-        <w:rPr>
-          <w:rFonts w:ascii="Arial" w:hAnsi="Arial" w:cs="Arial"/>
-          <w:bCs/>
-          <w:color w:val="030303"/>
-          <w:sz w:val="24"/>
-          <w:szCs w:val="20"/>
-          <w:shd w:val="clear" w:color="auto" w:fill="F9F9F9"/>
-          <w:lang w:val="en-US"/>
-        </w:rPr>
-        <w:t>Resource: /maps/</w:t>
+        <w:t>Body:</w:t>
+      </w:r>
+    </w:p>
+    <w:p>
+      <w:pPr>
+        <w:spacing w:line="270" w:lineRule="atLeast"/>
+        <w:rPr>
+          <w:rFonts w:ascii="Arial" w:hAnsi="Arial" w:cs="Arial"/>
+          <w:sz w:val="24"/>
+          <w:szCs w:val="18"/>
+          <w:lang w:val="en-US"/>
+        </w:rPr>
+      </w:pPr>
+      <w:r>
+        <w:rPr>
+          <w:rFonts w:ascii="Arial" w:hAnsi="Arial" w:cs="Arial"/>
+          <w:sz w:val="24"/>
+          <w:szCs w:val="18"/>
+          <w:lang w:val="en-US"/>
+        </w:rPr>
+        <w:t>{ </w:t>
+      </w:r>
+    </w:p>
+    <w:p>
+      <w:pPr>
+        <w:spacing w:line="270" w:lineRule="atLeast"/>
+        <w:rPr>
+          <w:rFonts w:ascii="Arial" w:hAnsi="Arial" w:cs="Arial"/>
+          <w:sz w:val="24"/>
+          <w:szCs w:val="18"/>
+          <w:lang w:val="en-US"/>
+        </w:rPr>
+      </w:pPr>
+      <w:r>
+        <w:rPr>
+          <w:rFonts w:ascii="Arial" w:hAnsi="Arial" w:cs="Arial"/>
+          <w:sz w:val="24"/>
+          <w:szCs w:val="18"/>
+          <w:lang w:val="en-US"/>
+        </w:rPr>
+        <w:t>"location": { </w:t>
+      </w:r>
+    </w:p>
+    <w:p>
+      <w:pPr>
+        <w:spacing w:line="270" w:lineRule="atLeast"/>
+        <w:rPr>
+          <w:rFonts w:ascii="Arial" w:hAnsi="Arial" w:cs="Arial"/>
+          <w:sz w:val="24"/>
+          <w:szCs w:val="18"/>
+          <w:lang w:val="en-US"/>
+        </w:rPr>
+      </w:pPr>
+      <w:r>
+        <w:rPr>
+          <w:rFonts w:ascii="Arial" w:hAnsi="Arial" w:cs="Arial"/>
+          <w:sz w:val="24"/>
+          <w:szCs w:val="18"/>
+          <w:lang w:val="en-US"/>
+        </w:rPr>
+        <w:t>"</w:t>
       </w:r>
       <w:proofErr w:type="spellStart"/>
       <w:r>
         <w:rPr>
           <w:rFonts w:ascii="Arial" w:hAnsi="Arial" w:cs="Arial"/>
-          <w:bCs/>
-          <w:color w:val="030303"/>
-          <w:sz w:val="24"/>
-          <w:szCs w:val="20"/>
-          <w:shd w:val="clear" w:color="auto" w:fill="F9F9F9"/>
-          <w:lang w:val="en-US"/>
-        </w:rPr>
-        <w:t>api</w:t>
+          <w:sz w:val="24"/>
+          <w:szCs w:val="18"/>
+          <w:lang w:val="en-US"/>
+        </w:rPr>
+        <w:t>lat</w:t>
       </w:r>
       <w:proofErr w:type="spellEnd"/>
       <w:r>
         <w:rPr>
           <w:rFonts w:ascii="Arial" w:hAnsi="Arial" w:cs="Arial"/>
-          <w:bCs/>
-          <w:color w:val="030303"/>
-          <w:sz w:val="24"/>
-          <w:szCs w:val="20"/>
-          <w:shd w:val="clear" w:color="auto" w:fill="F9F9F9"/>
-          <w:lang w:val="en-US"/>
-        </w:rPr>
-        <w:t>/place/add/</w:t>
+          <w:sz w:val="24"/>
+          <w:szCs w:val="18"/>
+          <w:lang w:val="en-US"/>
+        </w:rPr>
+        <w:t>": -38.383494, </w:t>
+      </w:r>
+    </w:p>
+    <w:p>
+      <w:pPr>
+        <w:spacing w:line="270" w:lineRule="atLeast"/>
+        <w:rPr>
+          <w:rFonts w:ascii="Arial" w:hAnsi="Arial" w:cs="Arial"/>
+          <w:sz w:val="24"/>
+          <w:szCs w:val="18"/>
+          <w:lang w:val="en-US"/>
+        </w:rPr>
+      </w:pPr>
+      <w:r>
+        <w:rPr>
+          <w:rFonts w:ascii="Arial" w:hAnsi="Arial" w:cs="Arial"/>
+          <w:sz w:val="24"/>
+          <w:szCs w:val="18"/>
+          <w:lang w:val="en-US"/>
+        </w:rPr>
+        <w:t>"</w:t>
       </w:r>
       <w:proofErr w:type="spellStart"/>
       <w:r>
         <w:rPr>
           <w:rFonts w:ascii="Arial" w:hAnsi="Arial" w:cs="Arial"/>
-          <w:bCs/>
-          <w:color w:val="030303"/>
-          <w:sz w:val="24"/>
-          <w:szCs w:val="20"/>
-          <w:shd w:val="clear" w:color="auto" w:fill="F9F9F9"/>
-          <w:lang w:val="en-US"/>
-        </w:rPr>
-        <w:t>json</w:t>
+          <w:sz w:val="24"/>
+          <w:szCs w:val="18"/>
+          <w:lang w:val="en-US"/>
+        </w:rPr>
+        <w:t>lng</w:t>
       </w:r>
       <w:proofErr w:type="spellEnd"/>
-    </w:p>
-    <w:p>
-      <w:pPr>
-        <w:rPr>
-          <w:rFonts w:ascii="Arial" w:hAnsi="Arial" w:cs="Arial"/>
-          <w:bCs/>
-          <w:color w:val="030303"/>
-          <w:sz w:val="24"/>
-          <w:szCs w:val="20"/>
-          <w:shd w:val="clear" w:color="auto" w:fill="F9F9F9"/>
-          <w:lang w:val="en-US"/>
-        </w:rPr>
-      </w:pPr>
-      <w:r>
-        <w:rPr>
-          <w:rFonts w:ascii="Arial" w:hAnsi="Arial" w:cs="Arial"/>
-          <w:bCs/>
-          <w:color w:val="030303"/>
-          <w:sz w:val="24"/>
-          <w:szCs w:val="20"/>
-          <w:shd w:val="clear" w:color="auto" w:fill="F9F9F9"/>
-          <w:lang w:val="en-US"/>
-        </w:rPr>
-        <w:t>Parameter for all requests: key=qaclick123</w:t>
-      </w:r>
-      <w:r>
-        <w:rPr>
-          <w:rFonts w:ascii="Arial" w:hAnsi="Arial" w:cs="Arial"/>
-          <w:bCs/>
-          <w:color w:val="030303"/>
-          <w:sz w:val="24"/>
-          <w:szCs w:val="20"/>
-          <w:shd w:val="clear" w:color="auto" w:fill="F9F9F9"/>
-          <w:lang w:val="en-US"/>
-        </w:rPr>
-        <w:t>Body:</w:t>
+      <w:r>
+        <w:rPr>
+          <w:rFonts w:ascii="Arial" w:hAnsi="Arial" w:cs="Arial"/>
+          <w:sz w:val="24"/>
+          <w:szCs w:val="18"/>
+          <w:lang w:val="en-US"/>
+        </w:rPr>
+        <w:t>": 33.427362 </w:t>
       </w:r>
     </w:p>
     <w:p>
@@ -267,7 +363,7 @@
           <w:szCs w:val="18"/>
           <w:lang w:val="en-US"/>
         </w:rPr>
-        <w:t>{ </w:t>
+        <w:t>}, "accuracy": 50, </w:t>
       </w:r>
     </w:p>
     <w:p>
@@ -287,7 +383,7 @@
           <w:szCs w:val="18"/>
           <w:lang w:val="en-US"/>
         </w:rPr>
-        <w:t>"location": { </w:t>
+        <w:t>"name": "Frontline house", </w:t>
       </w:r>
     </w:p>
     <w:p>
@@ -317,7 +413,7 @@
           <w:szCs w:val="18"/>
           <w:lang w:val="en-US"/>
         </w:rPr>
-        <w:t>lat</w:t>
+        <w:t>phone_number</w:t>
       </w:r>
       <w:proofErr w:type="spellEnd"/>
       <w:r>
@@ -327,7 +423,7 @@
           <w:szCs w:val="18"/>
           <w:lang w:val="en-US"/>
         </w:rPr>
-        <w:t>": -38.383494, </w:t>
+        <w:t>": "(+91) 983 893 3937", </w:t>
       </w:r>
     </w:p>
     <w:p>
@@ -347,7 +443,7 @@
           <w:szCs w:val="18"/>
           <w:lang w:val="en-US"/>
         </w:rPr>
-        <w:t>"</w:t>
+        <w:t>"address": "29, side layout, </w:t>
       </w:r>
       <w:proofErr w:type="spellStart"/>
       <w:r>
@@ -357,7 +453,7 @@
           <w:szCs w:val="18"/>
           <w:lang w:val="en-US"/>
         </w:rPr>
-        <w:t>lng</w:t>
+        <w:t>cohen</w:t>
       </w:r>
       <w:proofErr w:type="spellEnd"/>
       <w:r>
@@ -367,7 +463,7 @@
           <w:szCs w:val="18"/>
           <w:lang w:val="en-US"/>
         </w:rPr>
-        <w:t>": 33.427362 </w:t>
+        <w:t> 09", </w:t>
       </w:r>
     </w:p>
     <w:p>
@@ -387,7 +483,7 @@
           <w:szCs w:val="18"/>
           <w:lang w:val="en-US"/>
         </w:rPr>
-        <w:t>}, "accuracy": 50, </w:t>
+        <w:t>"types": [</w:t>
       </w:r>
     </w:p>
     <w:p>
@@ -407,7 +503,27 @@
           <w:szCs w:val="18"/>
           <w:lang w:val="en-US"/>
         </w:rPr>
-        <w:t>"name": "Frontline house", </w:t>
+        <w:t> "</w:t>
+      </w:r>
+      <w:proofErr w:type="gramStart"/>
+      <w:r>
+        <w:rPr>
+          <w:rFonts w:ascii="Arial" w:hAnsi="Arial" w:cs="Arial"/>
+          <w:sz w:val="24"/>
+          <w:szCs w:val="18"/>
+          <w:lang w:val="en-US"/>
+        </w:rPr>
+        <w:t>shoe</w:t>
+      </w:r>
+      <w:proofErr w:type="gramEnd"/>
+      <w:r>
+        <w:rPr>
+          <w:rFonts w:ascii="Arial" w:hAnsi="Arial" w:cs="Arial"/>
+          <w:sz w:val="24"/>
+          <w:szCs w:val="18"/>
+          <w:lang w:val="en-US"/>
+        </w:rPr>
+        <w:t> park", </w:t>
       </w:r>
     </w:p>
     <w:p>
@@ -427,27 +543,7 @@
           <w:szCs w:val="18"/>
           <w:lang w:val="en-US"/>
         </w:rPr>
-        <w:t>"</w:t>
-      </w:r>
-      <w:proofErr w:type="spellStart"/>
-      <w:r>
-        <w:rPr>
-          <w:rFonts w:ascii="Arial" w:hAnsi="Arial" w:cs="Arial"/>
-          <w:sz w:val="24"/>
-          <w:szCs w:val="18"/>
-          <w:lang w:val="en-US"/>
-        </w:rPr>
-        <w:t>phone_number</w:t>
-      </w:r>
-      <w:proofErr w:type="spellEnd"/>
-      <w:r>
-        <w:rPr>
-          <w:rFonts w:ascii="Arial" w:hAnsi="Arial" w:cs="Arial"/>
-          <w:sz w:val="24"/>
-          <w:szCs w:val="18"/>
-          <w:lang w:val="en-US"/>
-        </w:rPr>
-        <w:t>": "(+91) 983 893 3937", </w:t>
+        <w:t>"shop"</w:t>
       </w:r>
     </w:p>
     <w:p>
@@ -467,27 +563,7 @@
           <w:szCs w:val="18"/>
           <w:lang w:val="en-US"/>
         </w:rPr>
-        <w:t>"address": "29, side layout, </w:t>
-      </w:r>
-      <w:proofErr w:type="spellStart"/>
-      <w:r>
-        <w:rPr>
-          <w:rFonts w:ascii="Arial" w:hAnsi="Arial" w:cs="Arial"/>
-          <w:sz w:val="24"/>
-          <w:szCs w:val="18"/>
-          <w:lang w:val="en-US"/>
-        </w:rPr>
-        <w:t>cohen</w:t>
-      </w:r>
-      <w:proofErr w:type="spellEnd"/>
-      <w:r>
-        <w:rPr>
-          <w:rFonts w:ascii="Arial" w:hAnsi="Arial" w:cs="Arial"/>
-          <w:sz w:val="24"/>
-          <w:szCs w:val="18"/>
-          <w:lang w:val="en-US"/>
-        </w:rPr>
-        <w:t> 09", </w:t>
+        <w:t> ],</w:t>
       </w:r>
     </w:p>
     <w:p>
@@ -507,7 +583,7 @@
           <w:szCs w:val="18"/>
           <w:lang w:val="en-US"/>
         </w:rPr>
-        <w:t>"types": [</w:t>
+        <w:t> "website": "http://google.com", </w:t>
       </w:r>
     </w:p>
     <w:p>
@@ -527,27 +603,7 @@
           <w:szCs w:val="18"/>
           <w:lang w:val="en-US"/>
         </w:rPr>
-        <w:t> "</w:t>
-      </w:r>
-      <w:proofErr w:type="gramStart"/>
-      <w:r>
-        <w:rPr>
-          <w:rFonts w:ascii="Arial" w:hAnsi="Arial" w:cs="Arial"/>
-          <w:sz w:val="24"/>
-          <w:szCs w:val="18"/>
-          <w:lang w:val="en-US"/>
-        </w:rPr>
-        <w:t>shoe</w:t>
-      </w:r>
-      <w:proofErr w:type="gramEnd"/>
-      <w:r>
-        <w:rPr>
-          <w:rFonts w:ascii="Arial" w:hAnsi="Arial" w:cs="Arial"/>
-          <w:sz w:val="24"/>
-          <w:szCs w:val="18"/>
-          <w:lang w:val="en-US"/>
-        </w:rPr>
-        <w:t> park", </w:t>
+        <w:t>"language": "French-IN"</w:t>
       </w:r>
     </w:p>
     <w:p>
@@ -567,7 +623,16 @@
           <w:szCs w:val="18"/>
           <w:lang w:val="en-US"/>
         </w:rPr>
-        <w:t>"shop"</w:t>
+        <w:t> </w:t>
+      </w:r>
+      <w:r>
+        <w:rPr>
+          <w:rFonts w:ascii="Arial" w:hAnsi="Arial" w:cs="Arial"/>
+          <w:sz w:val="24"/>
+          <w:szCs w:val="18"/>
+          <w:lang w:val="en-US"/>
+        </w:rPr>
+        <w:t>}</w:t>
       </w:r>
     </w:p>
     <w:p>
@@ -580,92 +645,6 @@
           <w:lang w:val="en-US"/>
         </w:rPr>
       </w:pPr>
-      <w:r>
-        <w:rPr>
-          <w:rFonts w:ascii="Arial" w:hAnsi="Arial" w:cs="Arial"/>
-          <w:sz w:val="24"/>
-          <w:szCs w:val="18"/>
-          <w:lang w:val="en-US"/>
-        </w:rPr>
-        <w:t> ],</w:t>
-      </w:r>
-    </w:p>
-    <w:p>
-      <w:pPr>
-        <w:spacing w:line="270" w:lineRule="atLeast"/>
-        <w:rPr>
-          <w:rFonts w:ascii="Arial" w:hAnsi="Arial" w:cs="Arial"/>
-          <w:sz w:val="24"/>
-          <w:szCs w:val="18"/>
-          <w:lang w:val="en-US"/>
-        </w:rPr>
-      </w:pPr>
-      <w:r>
-        <w:rPr>
-          <w:rFonts w:ascii="Arial" w:hAnsi="Arial" w:cs="Arial"/>
-          <w:sz w:val="24"/>
-          <w:szCs w:val="18"/>
-          <w:lang w:val="en-US"/>
-        </w:rPr>
-        <w:t> "website": "http://google.com", </w:t>
-      </w:r>
-    </w:p>
-    <w:p>
-      <w:pPr>
-        <w:spacing w:line="270" w:lineRule="atLeast"/>
-        <w:rPr>
-          <w:rFonts w:ascii="Arial" w:hAnsi="Arial" w:cs="Arial"/>
-          <w:sz w:val="24"/>
-          <w:szCs w:val="18"/>
-          <w:lang w:val="en-US"/>
-        </w:rPr>
-      </w:pPr>
-      <w:r>
-        <w:rPr>
-          <w:rFonts w:ascii="Arial" w:hAnsi="Arial" w:cs="Arial"/>
-          <w:sz w:val="24"/>
-          <w:szCs w:val="18"/>
-          <w:lang w:val="en-US"/>
-        </w:rPr>
-        <w:t>"language": "French-IN"</w:t>
-      </w:r>
-    </w:p>
-    <w:p>
-      <w:pPr>
-        <w:spacing w:line="270" w:lineRule="atLeast"/>
-        <w:rPr>
-          <w:rFonts w:ascii="Arial" w:hAnsi="Arial" w:cs="Arial"/>
-          <w:sz w:val="24"/>
-          <w:szCs w:val="18"/>
-        </w:rPr>
-      </w:pPr>
-      <w:r>
-        <w:rPr>
-          <w:rFonts w:ascii="Arial" w:hAnsi="Arial" w:cs="Arial"/>
-          <w:sz w:val="24"/>
-          <w:szCs w:val="18"/>
-          <w:lang w:val="en-US"/>
-        </w:rPr>
-        <w:t> </w:t>
-      </w:r>
-      <w:r>
-        <w:rPr>
-          <w:rFonts w:ascii="Arial" w:hAnsi="Arial" w:cs="Arial"/>
-          <w:sz w:val="24"/>
-          <w:szCs w:val="18"/>
-        </w:rPr>
-        <w:t>}</w:t>
-      </w:r>
-    </w:p>
-    <w:p>
-      <w:pPr>
-        <w:spacing w:line="270" w:lineRule="atLeast"/>
-        <w:rPr>
-          <w:rFonts w:ascii="Arial" w:hAnsi="Arial" w:cs="Arial"/>
-          <w:sz w:val="24"/>
-          <w:szCs w:val="18"/>
-        </w:rPr>
-      </w:pPr>
     </w:p>
     <w:p>
       <w:pPr>
@@ -774,15 +753,15 @@
           <w:rFonts w:ascii="Arial" w:eastAsia="Times New Roman" w:hAnsi="Arial" w:cs="Arial"/>
           <w:sz w:val="24"/>
           <w:szCs w:val="18"/>
-          <w:lang w:eastAsia="ru-RU"/>
-        </w:rPr>
-      </w:pPr>
-      <w:r>
-        <w:rPr>
-          <w:rFonts w:ascii="Arial" w:eastAsia="Times New Roman" w:hAnsi="Arial" w:cs="Arial"/>
-          <w:sz w:val="24"/>
-          <w:szCs w:val="18"/>
-          <w:lang w:eastAsia="ru-RU"/>
+          <w:lang w:val="en-US" w:eastAsia="ru-RU"/>
+        </w:rPr>
+      </w:pPr>
+      <w:r>
+        <w:rPr>
+          <w:rFonts w:ascii="Arial" w:eastAsia="Times New Roman" w:hAnsi="Arial" w:cs="Arial"/>
+          <w:sz w:val="24"/>
+          <w:szCs w:val="18"/>
+          <w:lang w:val="en-US" w:eastAsia="ru-RU"/>
         </w:rPr>
         <w:t>{</w:t>
       </w:r>
@@ -1311,15 +1290,15 @@
           <w:rFonts w:ascii="Arial" w:eastAsia="Times New Roman" w:hAnsi="Arial" w:cs="Arial"/>
           <w:sz w:val="24"/>
           <w:szCs w:val="18"/>
-          <w:lang w:eastAsia="ru-RU"/>
-        </w:rPr>
-      </w:pPr>
-      <w:r>
-        <w:rPr>
-          <w:rFonts w:ascii="Arial" w:eastAsia="Times New Roman" w:hAnsi="Arial" w:cs="Arial"/>
-          <w:sz w:val="24"/>
-          <w:szCs w:val="18"/>
-          <w:lang w:eastAsia="ru-RU"/>
+          <w:lang w:val="en-US" w:eastAsia="ru-RU"/>
+        </w:rPr>
+      </w:pPr>
+      <w:r>
+        <w:rPr>
+          <w:rFonts w:ascii="Arial" w:eastAsia="Times New Roman" w:hAnsi="Arial" w:cs="Arial"/>
+          <w:sz w:val="24"/>
+          <w:szCs w:val="18"/>
+          <w:lang w:val="en-US" w:eastAsia="ru-RU"/>
         </w:rPr>
         <w:t>{</w:t>
       </w:r>
@@ -1339,7 +1318,7 @@
           <w:rFonts w:ascii="Arial" w:eastAsia="Times New Roman" w:hAnsi="Arial" w:cs="Arial"/>
           <w:sz w:val="24"/>
           <w:szCs w:val="18"/>
-          <w:lang w:eastAsia="ru-RU"/>
+          <w:lang w:val="en-US" w:eastAsia="ru-RU"/>
         </w:rPr>
         <w:t>    </w:t>
       </w:r>
@@ -1631,15 +1610,15 @@
           <w:rFonts w:ascii="Arial" w:eastAsia="Times New Roman" w:hAnsi="Arial" w:cs="Arial"/>
           <w:sz w:val="24"/>
           <w:szCs w:val="18"/>
-          <w:lang w:eastAsia="ru-RU"/>
-        </w:rPr>
-      </w:pPr>
-      <w:r>
-        <w:rPr>
-          <w:rFonts w:ascii="Arial" w:eastAsia="Times New Roman" w:hAnsi="Arial" w:cs="Arial"/>
-          <w:sz w:val="24"/>
-          <w:szCs w:val="18"/>
-          <w:lang w:eastAsia="ru-RU"/>
+          <w:lang w:val="en-US" w:eastAsia="ru-RU"/>
+        </w:rPr>
+      </w:pPr>
+      <w:r>
+        <w:rPr>
+          <w:rFonts w:ascii="Arial" w:eastAsia="Times New Roman" w:hAnsi="Arial" w:cs="Arial"/>
+          <w:sz w:val="24"/>
+          <w:szCs w:val="18"/>
+          <w:lang w:val="en-US" w:eastAsia="ru-RU"/>
         </w:rPr>
         <w:t>}</w:t>
       </w:r>
@@ -1655,6 +1634,7 @@
           <w:szCs w:val="20"/>
           <w:bdr w:val="none" w:sz="0" w:space="0" w:color="auto" w:frame="1"/>
           <w:shd w:val="clear" w:color="auto" w:fill="F9F9F9"/>
+          <w:lang w:val="en-US"/>
         </w:rPr>
       </w:pPr>
     </w:p>
@@ -1965,31 +1945,7 @@
           <w:shd w:val="clear" w:color="auto" w:fill="F9F9F9"/>
           <w:lang w:val="en-US"/>
         </w:rPr>
-        <w:t xml:space="preserve">The </w:t>
-      </w:r>
-      <w:r>
-        <w:rPr>
-          <w:rFonts w:ascii="Arial" w:hAnsi="Arial" w:cs="Arial"/>
-          <w:b/>
-          <w:color w:val="030303"/>
-          <w:sz w:val="24"/>
-          <w:szCs w:val="20"/>
-          <w:shd w:val="clear" w:color="auto" w:fill="F9F9F9"/>
-          <w:lang w:val="en-US"/>
-        </w:rPr>
-        <w:t>PUT</w:t>
-      </w:r>
-      <w:r>
-        <w:rPr>
-          <w:rFonts w:ascii="Arial" w:hAnsi="Arial" w:cs="Arial"/>
-          <w:b/>
-          <w:color w:val="030303"/>
-          <w:sz w:val="24"/>
-          <w:szCs w:val="20"/>
-          <w:shd w:val="clear" w:color="auto" w:fill="F9F9F9"/>
-          <w:lang w:val="en-US"/>
-        </w:rPr>
-        <w:t xml:space="preserve"> Method</w:t>
+        <w:t>The PUT Method</w:t>
       </w:r>
     </w:p>
     <w:p>
@@ -2184,6 +2140,7 @@
           <w:sz w:val="24"/>
           <w:szCs w:val="20"/>
           <w:shd w:val="clear" w:color="auto" w:fill="F9F9F9"/>
+          <w:lang w:val="en-US"/>
         </w:rPr>
       </w:pPr>
       <w:r>
@@ -2206,6 +2163,7 @@
           <w:sz w:val="24"/>
           <w:szCs w:val="20"/>
           <w:shd w:val="clear" w:color="auto" w:fill="F9F9F9"/>
+          <w:lang w:val="en-US"/>
         </w:rPr>
         <w:t>:</w:t>
       </w:r>
@@ -2328,15 +2286,15 @@
           <w:rFonts w:ascii="Arial" w:eastAsia="Times New Roman" w:hAnsi="Arial" w:cs="Arial"/>
           <w:sz w:val="24"/>
           <w:szCs w:val="18"/>
-          <w:lang w:eastAsia="ru-RU"/>
-        </w:rPr>
-      </w:pPr>
-      <w:r>
-        <w:rPr>
-          <w:rFonts w:ascii="Arial" w:eastAsia="Times New Roman" w:hAnsi="Arial" w:cs="Arial"/>
-          <w:sz w:val="24"/>
-          <w:szCs w:val="18"/>
-          <w:lang w:eastAsia="ru-RU"/>
+          <w:lang w:val="en-US" w:eastAsia="ru-RU"/>
+        </w:rPr>
+      </w:pPr>
+      <w:r>
+        <w:rPr>
+          <w:rFonts w:ascii="Arial" w:eastAsia="Times New Roman" w:hAnsi="Arial" w:cs="Arial"/>
+          <w:sz w:val="24"/>
+          <w:szCs w:val="18"/>
+          <w:lang w:val="en-US" w:eastAsia="ru-RU"/>
         </w:rPr>
         <w:t>}</w:t>
       </w:r>
@@ -2349,6 +2307,7 @@
           <w:sz w:val="24"/>
           <w:szCs w:val="20"/>
           <w:shd w:val="clear" w:color="auto" w:fill="F9F9F9"/>
+          <w:lang w:val="en-US"/>
         </w:rPr>
       </w:pPr>
     </w:p>
@@ -2417,15 +2376,15 @@
           <w:rFonts w:ascii="Arial" w:eastAsia="Times New Roman" w:hAnsi="Arial" w:cs="Arial"/>
           <w:sz w:val="24"/>
           <w:szCs w:val="18"/>
-          <w:lang w:eastAsia="ru-RU"/>
-        </w:rPr>
-      </w:pPr>
-      <w:r>
-        <w:rPr>
-          <w:rFonts w:ascii="Arial" w:eastAsia="Times New Roman" w:hAnsi="Arial" w:cs="Arial"/>
-          <w:sz w:val="24"/>
-          <w:szCs w:val="18"/>
-          <w:lang w:eastAsia="ru-RU"/>
+          <w:lang w:val="en-US" w:eastAsia="ru-RU"/>
+        </w:rPr>
+      </w:pPr>
+      <w:r>
+        <w:rPr>
+          <w:rFonts w:ascii="Arial" w:eastAsia="Times New Roman" w:hAnsi="Arial" w:cs="Arial"/>
+          <w:sz w:val="24"/>
+          <w:szCs w:val="18"/>
+          <w:lang w:val="en-US" w:eastAsia="ru-RU"/>
         </w:rPr>
         <w:t>{</w:t>
       </w:r>
@@ -2445,7 +2404,7 @@
           <w:rFonts w:ascii="Arial" w:eastAsia="Times New Roman" w:hAnsi="Arial" w:cs="Arial"/>
           <w:sz w:val="24"/>
           <w:szCs w:val="18"/>
-          <w:lang w:eastAsia="ru-RU"/>
+          <w:lang w:val="en-US" w:eastAsia="ru-RU"/>
         </w:rPr>
         <w:t>    </w:t>
       </w:r>
@@ -2836,31 +2795,7 @@
           <w:shd w:val="clear" w:color="auto" w:fill="F9F9F9"/>
           <w:lang w:val="en-US"/>
         </w:rPr>
-        <w:t xml:space="preserve">The </w:t>
-      </w:r>
-      <w:r>
-        <w:rPr>
-          <w:rFonts w:ascii="Arial" w:hAnsi="Arial" w:cs="Arial"/>
-          <w:b/>
-          <w:color w:val="030303"/>
-          <w:sz w:val="24"/>
-          <w:szCs w:val="20"/>
-          <w:shd w:val="clear" w:color="auto" w:fill="F9F9F9"/>
-          <w:lang w:val="en-US"/>
-        </w:rPr>
-        <w:t>DELETE</w:t>
-      </w:r>
-      <w:r>
-        <w:rPr>
-          <w:rFonts w:ascii="Arial" w:hAnsi="Arial" w:cs="Arial"/>
-          <w:b/>
-          <w:color w:val="030303"/>
-          <w:sz w:val="24"/>
-          <w:szCs w:val="20"/>
-          <w:shd w:val="clear" w:color="auto" w:fill="F9F9F9"/>
-          <w:lang w:val="en-US"/>
-        </w:rPr>
-        <w:t xml:space="preserve"> Method</w:t>
+        <w:t>The DELETE Method</w:t>
       </w:r>
     </w:p>
     <w:p>
@@ -3007,6 +2942,7 @@
           <w:sz w:val="24"/>
           <w:szCs w:val="20"/>
           <w:shd w:val="clear" w:color="auto" w:fill="F9F9F9"/>
+          <w:lang w:val="en-US"/>
         </w:rPr>
       </w:pPr>
       <w:r>
@@ -3027,6 +2963,7 @@
           <w:sz w:val="24"/>
           <w:szCs w:val="20"/>
           <w:shd w:val="clear" w:color="auto" w:fill="F9F9F9"/>
+          <w:lang w:val="en-US"/>
         </w:rPr>
         <w:t>:</w:t>
       </w:r>
@@ -3178,15 +3115,15 @@
           <w:rFonts w:ascii="Arial" w:eastAsia="Times New Roman" w:hAnsi="Arial" w:cs="Arial"/>
           <w:sz w:val="24"/>
           <w:szCs w:val="18"/>
-          <w:lang w:eastAsia="ru-RU"/>
-        </w:rPr>
-      </w:pPr>
-      <w:r>
-        <w:rPr>
-          <w:rFonts w:ascii="Arial" w:eastAsia="Times New Roman" w:hAnsi="Arial" w:cs="Arial"/>
-          <w:sz w:val="24"/>
-          <w:szCs w:val="18"/>
-          <w:lang w:eastAsia="ru-RU"/>
+          <w:lang w:val="en-US" w:eastAsia="ru-RU"/>
+        </w:rPr>
+      </w:pPr>
+      <w:r>
+        <w:rPr>
+          <w:rFonts w:ascii="Arial" w:eastAsia="Times New Roman" w:hAnsi="Arial" w:cs="Arial"/>
+          <w:sz w:val="24"/>
+          <w:szCs w:val="18"/>
+          <w:lang w:val="en-US" w:eastAsia="ru-RU"/>
         </w:rPr>
         <w:t>{</w:t>
       </w:r>
@@ -3198,7 +3135,7 @@
           <w:rFonts w:ascii="Arial" w:eastAsia="Times New Roman" w:hAnsi="Arial" w:cs="Arial"/>
           <w:sz w:val="24"/>
           <w:szCs w:val="18"/>
-          <w:lang w:eastAsia="ru-RU"/>
+          <w:lang w:val="en-US" w:eastAsia="ru-RU"/>
         </w:rPr>
       </w:pPr>
       <w:r>
@@ -3215,7 +3152,7 @@
           <w:rFonts w:ascii="Arial" w:eastAsia="Times New Roman" w:hAnsi="Arial" w:cs="Arial"/>
           <w:sz w:val="24"/>
           <w:szCs w:val="18"/>
-          <w:lang w:eastAsia="ru-RU"/>
+          <w:lang w:val="en-US" w:eastAsia="ru-RU"/>
         </w:rPr>
         <w:t>"</w:t>
       </w:r>
@@ -3233,7 +3170,7 @@
           <w:rFonts w:ascii="Arial" w:eastAsia="Times New Roman" w:hAnsi="Arial" w:cs="Arial"/>
           <w:sz w:val="24"/>
           <w:szCs w:val="18"/>
-          <w:lang w:eastAsia="ru-RU"/>
+          <w:lang w:val="en-US" w:eastAsia="ru-RU"/>
         </w:rPr>
         <w:t>":</w:t>
       </w:r>
@@ -3251,7 +3188,7 @@
           <w:rFonts w:ascii="Arial" w:eastAsia="Times New Roman" w:hAnsi="Arial" w:cs="Arial"/>
           <w:sz w:val="24"/>
           <w:szCs w:val="18"/>
-          <w:lang w:eastAsia="ru-RU"/>
+          <w:lang w:val="en-US" w:eastAsia="ru-RU"/>
         </w:rPr>
         <w:t>"</w:t>
       </w:r>
@@ -3269,7 +3206,7 @@
           <w:rFonts w:ascii="Arial" w:eastAsia="Times New Roman" w:hAnsi="Arial" w:cs="Arial"/>
           <w:sz w:val="24"/>
           <w:szCs w:val="18"/>
-          <w:lang w:eastAsia="ru-RU"/>
+          <w:lang w:val="en-US" w:eastAsia="ru-RU"/>
         </w:rPr>
         <w:t>"</w:t>
       </w:r>
@@ -3281,15 +3218,15 @@
           <w:rFonts w:ascii="Arial" w:eastAsia="Times New Roman" w:hAnsi="Arial" w:cs="Arial"/>
           <w:sz w:val="24"/>
           <w:szCs w:val="18"/>
-          <w:lang w:eastAsia="ru-RU"/>
-        </w:rPr>
-      </w:pPr>
-      <w:r>
-        <w:rPr>
-          <w:rFonts w:ascii="Arial" w:eastAsia="Times New Roman" w:hAnsi="Arial" w:cs="Arial"/>
-          <w:sz w:val="24"/>
-          <w:szCs w:val="18"/>
-          <w:lang w:eastAsia="ru-RU"/>
+          <w:lang w:val="en-US" w:eastAsia="ru-RU"/>
+        </w:rPr>
+      </w:pPr>
+      <w:r>
+        <w:rPr>
+          <w:rFonts w:ascii="Arial" w:eastAsia="Times New Roman" w:hAnsi="Arial" w:cs="Arial"/>
+          <w:sz w:val="24"/>
+          <w:szCs w:val="18"/>
+          <w:lang w:val="en-US" w:eastAsia="ru-RU"/>
         </w:rPr>
         <w:t>}</w:t>
       </w:r>
@@ -3301,7 +3238,7 @@
           <w:rFonts w:ascii="Arial" w:eastAsia="Times New Roman" w:hAnsi="Arial" w:cs="Arial"/>
           <w:sz w:val="24"/>
           <w:szCs w:val="18"/>
-          <w:lang w:eastAsia="ru-RU"/>
+          <w:lang w:val="en-US" w:eastAsia="ru-RU"/>
         </w:rPr>
       </w:pPr>
     </w:p>
@@ -3615,7 +3552,7 @@
     <w:lsdException w:name="Table Web 2" w:semiHidden="1" w:unhideWhenUsed="1"/>
     <w:lsdException w:name="Table Web 3" w:semiHidden="1" w:unhideWhenUsed="1"/>
     <w:lsdException w:name="Balloon Text" w:semiHidden="1" w:unhideWhenUsed="1"/>
-    <w:lsdException w:name="Table Grid" w:semiHidden="1" w:uiPriority="59" w:unhideWhenUsed="1"/>
+    <w:lsdException w:name="Table Grid" w:uiPriority="59"/>
     <w:lsdException w:name="Table Theme" w:semiHidden="1" w:unhideWhenUsed="1"/>
     <w:lsdException w:name="Placeholder Text" w:semiHidden="1"/>
     <w:lsdException w:name="No Spacing" w:uiPriority="1" w:qFormat="1"/>

</xml_diff>